<commit_message>
Issue fixes with new templates
</commit_message>
<xml_diff>
--- a/inst/clinical_context/Acute_Myeloid_Leukaemia.docx
+++ b/inst/clinical_context/Acute_Myeloid_Leukaemia.docx
@@ -2732,27 +2732,7 @@
                                       <w:color w:val="411E75"/>
                                       <w:sz w:val="16"/>
                                     </w:rPr>
-                                    <w:t xml:space="preserve">Table. 2022 European </w:t>
-                                  </w:r>
-                                  <w:proofErr w:type="spellStart"/>
-                                  <w:r>
-                                    <w:rPr>
-                                      <w:rFonts w:ascii="Calibri" w:hAnsi="Calibri" w:cs="Calibri"/>
-                                      <w:b/>
-                                      <w:color w:val="411E75"/>
-                                      <w:sz w:val="16"/>
-                                    </w:rPr>
-                                    <w:t>LeukemiaNet</w:t>
-                                  </w:r>
-                                  <w:proofErr w:type="spellEnd"/>
-                                  <w:r>
-                                    <w:rPr>
-                                      <w:rFonts w:ascii="Calibri" w:hAnsi="Calibri" w:cs="Calibri"/>
-                                      <w:b/>
-                                      <w:color w:val="411E75"/>
-                                      <w:sz w:val="16"/>
-                                    </w:rPr>
-                                    <w:t xml:space="preserve"> (ELN) risk classification </w:t>
+                                    <w:t xml:space="preserve">Table. 2022 European LeukemiaNet (ELN) risk classification </w:t>
                                   </w:r>
                                 </w:p>
                               </w:txbxContent>
@@ -2800,27 +2780,7 @@
                                 <w:color w:val="411E75"/>
                                 <w:sz w:val="16"/>
                               </w:rPr>
-                              <w:t xml:space="preserve">Table. 2022 European </w:t>
-                            </w:r>
-                            <w:proofErr w:type="spellStart"/>
-                            <w:r>
-                              <w:rPr>
-                                <w:rFonts w:ascii="Calibri" w:hAnsi="Calibri" w:cs="Calibri"/>
-                                <w:b/>
-                                <w:color w:val="411E75"/>
-                                <w:sz w:val="16"/>
-                              </w:rPr>
-                              <w:t>LeukemiaNet</w:t>
-                            </w:r>
-                            <w:proofErr w:type="spellEnd"/>
-                            <w:r>
-                              <w:rPr>
-                                <w:rFonts w:ascii="Calibri" w:hAnsi="Calibri" w:cs="Calibri"/>
-                                <w:b/>
-                                <w:color w:val="411E75"/>
-                                <w:sz w:val="16"/>
-                              </w:rPr>
-                              <w:t xml:space="preserve"> (ELN) risk classification </w:t>
+                              <w:t xml:space="preserve">Table. 2022 European LeukemiaNet (ELN) risk classification </w:t>
                             </w:r>
                           </w:p>
                         </w:txbxContent>
@@ -2907,7 +2867,7 @@
                 <w:lang w:eastAsia="en-AU"/>
               </w:rPr>
               <w:drawing>
-                <wp:anchor distT="0" distB="0" distL="114300" distR="114300" simplePos="0" relativeHeight="251657216" behindDoc="0" locked="0" layoutInCell="1" allowOverlap="1" wp14:anchorId="49A2FA78" wp14:editId="4F1EF2D2">
+                <wp:anchor distT="0" distB="0" distL="114300" distR="114300" simplePos="0" relativeHeight="251657216" behindDoc="0" locked="0" layoutInCell="1" allowOverlap="1" wp14:anchorId="49A2FA78" wp14:editId="6E639830">
                   <wp:simplePos x="0" y="0"/>
                   <wp:positionH relativeFrom="column">
                     <wp:posOffset>3288665</wp:posOffset>
@@ -2932,7 +2892,7 @@
                           </pic:cNvPicPr>
                         </pic:nvPicPr>
                         <pic:blipFill rotWithShape="1">
-                          <a:blip r:embed="rId11" r:link="rId12">
+                          <a:blip r:embed="rId11" r:link="rId12" cstate="print">
                             <a:extLst>
                               <a:ext uri="{28A0092B-C50C-407E-A947-70E740481C1C}">
                                 <a14:useLocalDpi xmlns:a14="http://schemas.microsoft.com/office/drawing/2010/main" val="0"/>
@@ -8697,6 +8657,12 @@
   </w:num>
   <w:num w:numId="14" w16cid:durableId="169417327">
     <w:abstractNumId w:val="11"/>
+  </w:num>
+  <w:num w:numId="15" w16cid:durableId="466122744">
+    <w:abstractNumId w:val="2"/>
+  </w:num>
+  <w:num w:numId="16" w16cid:durableId="57672950">
+    <w:abstractNumId w:val="2"/>
   </w:num>
 </w:numbering>
 </file>
@@ -9099,7 +9065,7 @@
   <w:style w:type="paragraph" w:default="1" w:styleId="Normal">
     <w:name w:val="Normal"/>
     <w:qFormat/>
-    <w:rsid w:val="001149C6"/>
+    <w:rsid w:val="00202B0F"/>
   </w:style>
   <w:style w:type="paragraph" w:styleId="Heading1">
     <w:name w:val="heading 1"/>
@@ -9107,7 +9073,7 @@
     <w:next w:val="Normal"/>
     <w:link w:val="Heading1Char"/>
     <w:qFormat/>
-    <w:rsid w:val="00F166A0"/>
+    <w:rsid w:val="00202B0F"/>
     <w:pPr>
       <w:keepNext/>
       <w:keepLines/>
@@ -9129,7 +9095,7 @@
     <w:uiPriority w:val="99"/>
     <w:unhideWhenUsed/>
     <w:qFormat/>
-    <w:rsid w:val="00F166A0"/>
+    <w:rsid w:val="00202B0F"/>
     <w:pPr>
       <w:keepNext/>
       <w:keepLines/>
@@ -9148,6 +9114,7 @@
     <w:uiPriority w:val="1"/>
     <w:semiHidden/>
     <w:unhideWhenUsed/>
+    <w:rsid w:val="00202B0F"/>
   </w:style>
   <w:style w:type="table" w:default="1" w:styleId="TableNormal">
     <w:name w:val="Normal Table"/>
@@ -9169,6 +9136,7 @@
     <w:uiPriority w:val="99"/>
     <w:semiHidden/>
     <w:unhideWhenUsed/>
+    <w:rsid w:val="00202B0F"/>
   </w:style>
   <w:style w:type="paragraph" w:styleId="Footer">
     <w:name w:val="footer"/>
@@ -9176,7 +9144,7 @@
     <w:link w:val="FooterChar"/>
     <w:uiPriority w:val="99"/>
     <w:unhideWhenUsed/>
-    <w:rsid w:val="00F166A0"/>
+    <w:rsid w:val="00202B0F"/>
     <w:pPr>
       <w:tabs>
         <w:tab w:val="center" w:pos="4320"/>
@@ -9196,7 +9164,7 @@
     <w:basedOn w:val="DefaultParagraphFont"/>
     <w:link w:val="Footer"/>
     <w:uiPriority w:val="99"/>
-    <w:rsid w:val="00F166A0"/>
+    <w:rsid w:val="00202B0F"/>
     <w:rPr>
       <w:rFonts w:ascii="Cambria" w:eastAsia="MS Mincho" w:hAnsi="Cambria" w:cs="Times New Roman"/>
       <w:sz w:val="24"/>
@@ -9210,13 +9178,12 @@
     <w:link w:val="ListParagraphChar"/>
     <w:uiPriority w:val="34"/>
     <w:qFormat/>
-    <w:rsid w:val="00F166A0"/>
+    <w:rsid w:val="00202B0F"/>
     <w:pPr>
       <w:numPr>
-        <w:numId w:val="1"/>
+        <w:numId w:val="16"/>
       </w:numPr>
       <w:spacing w:after="80"/>
-      <w:ind w:left="428" w:hanging="425"/>
       <w:contextualSpacing/>
       <w:jc w:val="both"/>
     </w:pPr>
@@ -9233,7 +9200,7 @@
     <w:basedOn w:val="TableNormal"/>
     <w:next w:val="TableGrid"/>
     <w:uiPriority w:val="59"/>
-    <w:rsid w:val="00F166A0"/>
+    <w:rsid w:val="00202B0F"/>
     <w:pPr>
       <w:spacing w:after="0" w:line="240" w:lineRule="auto"/>
     </w:pPr>
@@ -9258,7 +9225,7 @@
     <w:basedOn w:val="Heading1"/>
     <w:link w:val="CLIN1HEADINGChar"/>
     <w:qFormat/>
-    <w:rsid w:val="0086782A"/>
+    <w:rsid w:val="00202B0F"/>
     <w:pPr>
       <w:keepNext w:val="0"/>
       <w:keepLines w:val="0"/>
@@ -9277,7 +9244,7 @@
     <w:basedOn w:val="Heading2"/>
     <w:link w:val="CLIN2SUBHEADINGSChar"/>
     <w:qFormat/>
-    <w:rsid w:val="0086782A"/>
+    <w:rsid w:val="00202B0F"/>
     <w:pPr>
       <w:keepNext w:val="0"/>
       <w:keepLines w:val="0"/>
@@ -9289,7 +9256,6 @@
       <w:b/>
       <w:caps/>
       <w:color w:val="411E75"/>
-      <w:sz w:val="22"/>
       <w:szCs w:val="18"/>
     </w:rPr>
   </w:style>
@@ -9297,7 +9263,7 @@
     <w:name w:val="CLIN1(HEADING) Char"/>
     <w:basedOn w:val="Heading1Char"/>
     <w:link w:val="CLIN1HEADING"/>
-    <w:rsid w:val="0086782A"/>
+    <w:rsid w:val="00202B0F"/>
     <w:rPr>
       <w:rFonts w:ascii="Calibri" w:eastAsia="MS Mincho" w:hAnsi="Calibri" w:cstheme="majorHAnsi"/>
       <w:b/>
@@ -9312,7 +9278,10 @@
     <w:basedOn w:val="ListParagraph"/>
     <w:link w:val="CLIN3BULLETPOINTSChar"/>
     <w:qFormat/>
-    <w:rsid w:val="00FA5156"/>
+    <w:rsid w:val="00202B0F"/>
+    <w:pPr>
+      <w:ind w:left="428" w:hanging="425"/>
+    </w:pPr>
     <w:rPr>
       <w:rFonts w:ascii="Calibri" w:hAnsi="Calibri"/>
     </w:rPr>
@@ -9321,7 +9290,7 @@
     <w:name w:val="CLIN2(SUBHEADINGS) Char"/>
     <w:basedOn w:val="Heading2Char"/>
     <w:link w:val="CLIN2SUBHEADINGS"/>
-    <w:rsid w:val="0086782A"/>
+    <w:rsid w:val="00202B0F"/>
     <w:rPr>
       <w:rFonts w:ascii="Calibri" w:eastAsia="MS Mincho" w:hAnsi="Calibri" w:cstheme="majorHAnsi"/>
       <w:b/>
@@ -9336,7 +9305,7 @@
     <w:basedOn w:val="Normal"/>
     <w:link w:val="CLIN4Char"/>
     <w:qFormat/>
-    <w:rsid w:val="002341EE"/>
+    <w:rsid w:val="00202B0F"/>
     <w:pPr>
       <w:spacing w:after="0" w:line="240" w:lineRule="auto"/>
       <w:jc w:val="both"/>
@@ -9352,7 +9321,7 @@
     <w:name w:val="CLIN3(BULLET POINTS) Char"/>
     <w:basedOn w:val="DefaultParagraphFont"/>
     <w:link w:val="CLIN3BULLETPOINTS"/>
-    <w:rsid w:val="00FA5156"/>
+    <w:rsid w:val="00202B0F"/>
     <w:rPr>
       <w:rFonts w:ascii="Calibri" w:eastAsia="MS Mincho" w:hAnsi="Calibri" w:cstheme="majorHAnsi"/>
       <w:noProof/>
@@ -9365,7 +9334,7 @@
     <w:name w:val="CLIN4 Char"/>
     <w:basedOn w:val="DefaultParagraphFont"/>
     <w:link w:val="CLIN4"/>
-    <w:rsid w:val="002341EE"/>
+    <w:rsid w:val="00202B0F"/>
     <w:rPr>
       <w:rFonts w:ascii="Calibri" w:eastAsia="MS Mincho" w:hAnsi="Calibri" w:cs="Times New Roman"/>
       <w:noProof/>
@@ -9377,7 +9346,7 @@
     <w:name w:val="Table Grid"/>
     <w:basedOn w:val="TableNormal"/>
     <w:uiPriority w:val="39"/>
-    <w:rsid w:val="00F166A0"/>
+    <w:rsid w:val="00202B0F"/>
     <w:pPr>
       <w:spacing w:after="0" w:line="240" w:lineRule="auto"/>
     </w:pPr>
@@ -9396,7 +9365,7 @@
     <w:name w:val="Heading 1 Char"/>
     <w:basedOn w:val="DefaultParagraphFont"/>
     <w:link w:val="Heading1"/>
-    <w:rsid w:val="00F166A0"/>
+    <w:rsid w:val="00202B0F"/>
     <w:rPr>
       <w:rFonts w:asciiTheme="majorHAnsi" w:eastAsiaTheme="majorEastAsia" w:hAnsiTheme="majorHAnsi" w:cstheme="majorBidi"/>
       <w:color w:val="2E74B5" w:themeColor="accent1" w:themeShade="BF"/>
@@ -9409,7 +9378,7 @@
     <w:basedOn w:val="DefaultParagraphFont"/>
     <w:link w:val="Heading2"/>
     <w:uiPriority w:val="99"/>
-    <w:rsid w:val="00F166A0"/>
+    <w:rsid w:val="00202B0F"/>
     <w:rPr>
       <w:rFonts w:asciiTheme="majorHAnsi" w:eastAsiaTheme="majorEastAsia" w:hAnsiTheme="majorHAnsi" w:cstheme="majorBidi"/>
       <w:color w:val="2E74B5" w:themeColor="accent1" w:themeShade="BF"/>
@@ -9421,7 +9390,7 @@
     <w:name w:val="EndNote Bibliography"/>
     <w:basedOn w:val="Normal"/>
     <w:link w:val="EndNoteBibliographyChar"/>
-    <w:rsid w:val="00D02B85"/>
+    <w:rsid w:val="00202B0F"/>
     <w:pPr>
       <w:spacing w:after="0" w:line="240" w:lineRule="auto"/>
     </w:pPr>
@@ -9436,7 +9405,7 @@
     <w:name w:val="EndNote Bibliography Char"/>
     <w:basedOn w:val="DefaultParagraphFont"/>
     <w:link w:val="EndNoteBibliography"/>
-    <w:rsid w:val="00D02B85"/>
+    <w:rsid w:val="00202B0F"/>
     <w:rPr>
       <w:rFonts w:ascii="Calibri" w:eastAsiaTheme="minorEastAsia" w:hAnsi="Calibri" w:cs="Calibri"/>
       <w:sz w:val="12"/>
@@ -9449,7 +9418,7 @@
     <w:link w:val="NoSpacingChar"/>
     <w:uiPriority w:val="1"/>
     <w:qFormat/>
-    <w:rsid w:val="00D02B85"/>
+    <w:rsid w:val="00202B0F"/>
     <w:pPr>
       <w:spacing w:after="0" w:line="240" w:lineRule="auto"/>
     </w:pPr>
@@ -9465,7 +9434,7 @@
     <w:basedOn w:val="DefaultParagraphFont"/>
     <w:link w:val="ListParagraph"/>
     <w:uiPriority w:val="34"/>
-    <w:rsid w:val="000E668C"/>
+    <w:rsid w:val="00202B0F"/>
     <w:rPr>
       <w:rFonts w:asciiTheme="majorHAnsi" w:eastAsia="MS Mincho" w:hAnsiTheme="majorHAnsi" w:cstheme="majorHAnsi"/>
       <w:noProof/>
@@ -9480,7 +9449,7 @@
     <w:next w:val="Normal"/>
     <w:link w:val="ReferencesChar"/>
     <w:qFormat/>
-    <w:rsid w:val="000E668C"/>
+    <w:rsid w:val="00202B0F"/>
     <w:pPr>
       <w:spacing w:after="0" w:line="240" w:lineRule="auto"/>
       <w:ind w:left="424" w:hanging="424"/>
@@ -9498,7 +9467,7 @@
     <w:name w:val="References Char"/>
     <w:basedOn w:val="DefaultParagraphFont"/>
     <w:link w:val="References"/>
-    <w:rsid w:val="000E668C"/>
+    <w:rsid w:val="00202B0F"/>
     <w:rPr>
       <w:rFonts w:ascii="Calibri" w:eastAsia="MS Mincho" w:hAnsi="Calibri" w:cs="Times New Roman"/>
       <w:noProof/>
@@ -9513,7 +9482,7 @@
     <w:uiPriority w:val="99"/>
     <w:semiHidden/>
     <w:unhideWhenUsed/>
-    <w:rsid w:val="00043DE3"/>
+    <w:rsid w:val="00202B0F"/>
     <w:rPr>
       <w:sz w:val="16"/>
       <w:szCs w:val="16"/>
@@ -9526,7 +9495,7 @@
     <w:uiPriority w:val="99"/>
     <w:semiHidden/>
     <w:unhideWhenUsed/>
-    <w:rsid w:val="00043DE3"/>
+    <w:rsid w:val="00202B0F"/>
     <w:pPr>
       <w:spacing w:line="240" w:lineRule="auto"/>
     </w:pPr>
@@ -9541,7 +9510,7 @@
     <w:link w:val="CommentText"/>
     <w:uiPriority w:val="99"/>
     <w:semiHidden/>
-    <w:rsid w:val="00043DE3"/>
+    <w:rsid w:val="00202B0F"/>
     <w:rPr>
       <w:sz w:val="20"/>
       <w:szCs w:val="20"/>
@@ -9554,7 +9523,7 @@
     <w:uiPriority w:val="99"/>
     <w:semiHidden/>
     <w:unhideWhenUsed/>
-    <w:rsid w:val="00043DE3"/>
+    <w:rsid w:val="00202B0F"/>
     <w:pPr>
       <w:spacing w:after="0" w:line="240" w:lineRule="auto"/>
     </w:pPr>
@@ -9570,7 +9539,7 @@
     <w:link w:val="BalloonText"/>
     <w:uiPriority w:val="99"/>
     <w:semiHidden/>
-    <w:rsid w:val="00043DE3"/>
+    <w:rsid w:val="00202B0F"/>
     <w:rPr>
       <w:rFonts w:ascii="Segoe UI" w:hAnsi="Segoe UI" w:cs="Segoe UI"/>
       <w:sz w:val="18"/>
@@ -9583,7 +9552,7 @@
     <w:link w:val="HeaderChar"/>
     <w:uiPriority w:val="99"/>
     <w:unhideWhenUsed/>
-    <w:rsid w:val="007C788A"/>
+    <w:rsid w:val="00202B0F"/>
     <w:pPr>
       <w:tabs>
         <w:tab w:val="center" w:pos="4513"/>
@@ -9597,23 +9566,23 @@
     <w:basedOn w:val="DefaultParagraphFont"/>
     <w:link w:val="Header"/>
     <w:uiPriority w:val="99"/>
-    <w:rsid w:val="007C788A"/>
+    <w:rsid w:val="00202B0F"/>
   </w:style>
   <w:style w:type="paragraph" w:customStyle="1" w:styleId="EndNoteBibliographyTitle">
     <w:name w:val="EndNote Bibliography Title"/>
     <w:basedOn w:val="Normal"/>
     <w:link w:val="EndNoteBibliographyTitleChar"/>
-    <w:rsid w:val="002564C2"/>
+    <w:rsid w:val="00202B0F"/>
     <w:pPr>
       <w:spacing w:after="0"/>
       <w:jc w:val="center"/>
     </w:pPr>
     <w:rPr>
-      <w:rFonts w:ascii="Calibri" w:eastAsiaTheme="minorEastAsia" w:hAnsi="Calibri" w:cs="Calibri"/>
+      <w:rFonts w:ascii="Calibri" w:eastAsia="MS Mincho" w:hAnsi="Calibri" w:cs="Calibri"/>
       <w:noProof/>
       <w:sz w:val="12"/>
       <w:szCs w:val="24"/>
-      <w:lang w:val="en-US" w:eastAsia="zh-TW"/>
+      <w:lang w:val="en-US"/>
     </w:rPr>
   </w:style>
   <w:style w:type="character" w:customStyle="1" w:styleId="NoSpacingChar">
@@ -9621,7 +9590,7 @@
     <w:basedOn w:val="DefaultParagraphFont"/>
     <w:link w:val="NoSpacing"/>
     <w:uiPriority w:val="1"/>
-    <w:rsid w:val="002564C2"/>
+    <w:rsid w:val="00202B0F"/>
     <w:rPr>
       <w:rFonts w:eastAsiaTheme="minorEastAsia"/>
       <w:sz w:val="24"/>
@@ -9631,15 +9600,15 @@
   </w:style>
   <w:style w:type="character" w:customStyle="1" w:styleId="EndNoteBibliographyTitleChar">
     <w:name w:val="EndNote Bibliography Title Char"/>
-    <w:basedOn w:val="NoSpacingChar"/>
+    <w:basedOn w:val="CLIN4Char"/>
     <w:link w:val="EndNoteBibliographyTitle"/>
-    <w:rsid w:val="002564C2"/>
+    <w:rsid w:val="00202B0F"/>
     <w:rPr>
-      <w:rFonts w:ascii="Calibri" w:eastAsiaTheme="minorEastAsia" w:hAnsi="Calibri" w:cs="Calibri"/>
+      <w:rFonts w:ascii="Calibri" w:eastAsia="MS Mincho" w:hAnsi="Calibri" w:cs="Calibri"/>
       <w:noProof/>
       <w:sz w:val="12"/>
       <w:szCs w:val="24"/>
-      <w:lang w:val="en-US" w:eastAsia="zh-TW"/>
+      <w:lang w:val="en-US"/>
     </w:rPr>
   </w:style>
   <w:style w:type="paragraph" w:styleId="Revision">
@@ -9668,7 +9637,7 @@
     <w:basedOn w:val="DefaultParagraphFont"/>
     <w:uiPriority w:val="99"/>
     <w:unhideWhenUsed/>
-    <w:rsid w:val="004F169C"/>
+    <w:rsid w:val="00202B0F"/>
     <w:rPr>
       <w:color w:val="0563C1" w:themeColor="hyperlink"/>
       <w:u w:val="single"/>
@@ -9680,7 +9649,7 @@
     <w:uiPriority w:val="99"/>
     <w:semiHidden/>
     <w:unhideWhenUsed/>
-    <w:rsid w:val="004F169C"/>
+    <w:rsid w:val="00202B0F"/>
     <w:rPr>
       <w:color w:val="605E5C"/>
       <w:shd w:val="clear" w:color="auto" w:fill="E1DFDD"/>
@@ -9951,69 +9920,19 @@
 </file>
 
 <file path=customXml/item1.xml><?xml version="1.0" encoding="utf-8"?>
-<p:properties xmlns:p="http://schemas.microsoft.com/office/2006/metadata/properties" xmlns:xsi="http://www.w3.org/2001/XMLSchema-instance" xmlns:pc="http://schemas.microsoft.com/office/infopath/2007/PartnerControls">
-  <documentManagement>
-    <DocumentType xmlns="c44ab56d-57f8-4a14-86db-a39667906be8" xsi:nil="true"/>
-    <Category xmlns="c44ab56d-57f8-4a14-86db-a39667906be8" xsi:nil="true"/>
-    <b918a6e12641485a9ca8c2e70b4558c0 xmlns="bbb6251c-984c-4fcb-9547-f40f6d5e63ff">
-      <Terms xmlns="http://schemas.microsoft.com/office/infopath/2007/PartnerControls">
-        <TermInfo xmlns="http://schemas.microsoft.com/office/infopath/2007/PartnerControls">
-          <TermName xmlns="http://schemas.microsoft.com/office/infopath/2007/PartnerControls">Operational</TermName>
-          <TermId xmlns="http://schemas.microsoft.com/office/infopath/2007/PartnerControls">150389d9-0463-4c4a-b800-fb182dbb9bcb</TermId>
-        </TermInfo>
-      </Terms>
-    </b918a6e12641485a9ca8c2e70b4558c0>
-    <lcf76f155ced4ddcb4097134ff3c332f xmlns="c44ab56d-57f8-4a14-86db-a39667906be8">
-      <Terms xmlns="http://schemas.microsoft.com/office/infopath/2007/PartnerControls"/>
-    </lcf76f155ced4ddcb4097134ff3c332f>
-    <b29dd6ef633047bba64c76c6e215692a xmlns="bbb6251c-984c-4fcb-9547-f40f6d5e63ff">
-      <Terms xmlns="http://schemas.microsoft.com/office/infopath/2007/PartnerControls">
-        <TermInfo xmlns="http://schemas.microsoft.com/office/infopath/2007/PartnerControls">
-          <TermName xmlns="http://schemas.microsoft.com/office/infopath/2007/PartnerControls">Internal</TermName>
-          <TermId xmlns="http://schemas.microsoft.com/office/infopath/2007/PartnerControls">2b22734e-9cea-437f-97a4-653416044446</TermId>
-        </TermInfo>
-      </Terms>
-    </b29dd6ef633047bba64c76c6e215692a>
-    <i77a2d63ec754e4dbbf13ee1f809aa62 xmlns="bbb6251c-984c-4fcb-9547-f40f6d5e63ff">
-      <Terms xmlns="http://schemas.microsoft.com/office/infopath/2007/PartnerControls">
-        <TermInfo xmlns="http://schemas.microsoft.com/office/infopath/2007/PartnerControls">
-          <TermName xmlns="http://schemas.microsoft.com/office/infopath/2007/PartnerControls">N/A</TermName>
-          <TermId xmlns="http://schemas.microsoft.com/office/infopath/2007/PartnerControls">77aac54e-7746-4232-91ae-96cfc2b44f19</TermId>
-        </TermInfo>
-      </Terms>
-    </i77a2d63ec754e4dbbf13ee1f809aa62>
-    <k04f27a462bd4c45a610623ab03d8a6b xmlns="bbb6251c-984c-4fcb-9547-f40f6d5e63ff">
-      <Terms xmlns="http://schemas.microsoft.com/office/infopath/2007/PartnerControls">
-        <TermInfo xmlns="http://schemas.microsoft.com/office/infopath/2007/PartnerControls">
-          <TermName xmlns="http://schemas.microsoft.com/office/infopath/2007/PartnerControls">Business Ventures</TermName>
-          <TermId xmlns="http://schemas.microsoft.com/office/infopath/2007/PartnerControls">771822a9-08f4-4b0c-b044-94205102db1e</TermId>
-        </TermInfo>
-      </Terms>
-    </k04f27a462bd4c45a610623ab03d8a6b>
-    <nb65ac56c571489cbc31094d7b888b19 xmlns="bbb6251c-984c-4fcb-9547-f40f6d5e63ff">
-      <Terms xmlns="http://schemas.microsoft.com/office/infopath/2007/PartnerControls">
-        <TermInfo xmlns="http://schemas.microsoft.com/office/infopath/2007/PartnerControls">
-          <TermName xmlns="http://schemas.microsoft.com/office/infopath/2007/PartnerControls">Pathology</TermName>
-          <TermId xmlns="http://schemas.microsoft.com/office/infopath/2007/PartnerControls">4a117755-78ff-4a2c-8e21-a559b22b64dd</TermId>
-        </TermInfo>
-      </Terms>
-    </nb65ac56c571489cbc31094d7b888b19>
-    <Department xmlns="c44ab56d-57f8-4a14-86db-a39667906be8" xsi:nil="true"/>
-    <TaxCatchAll xmlns="bbb6251c-984c-4fcb-9547-f40f6d5e63ff">
-      <Value>5</Value>
-      <Value>4</Value>
-      <Value>3</Value>
-      <Value>2</Value>
-      <Value>1</Value>
-    </TaxCatchAll>
-    <pmCostCentre xmlns="bbb6251c-984c-4fcb-9547-f40f6d5e63ff" xsi:nil="true"/>
-    <_Flow_SignoffStatus xmlns="c44ab56d-57f8-4a14-86db-a39667906be8" xsi:nil="true"/>
-    <NavigatorClassification xmlns="bbb6251c-984c-4fcb-9547-f40f6d5e63ff">Team Workspace</NavigatorClassification>
-  </documentManagement>
-</p:properties>
+<?mso-contentType ?>
+<FormTemplates xmlns="http://schemas.microsoft.com/sharepoint/v3/contenttype/forms">
+  <Display>DocumentLibraryForm</Display>
+  <Edit>DocumentLibraryForm</Edit>
+  <New>DocumentLibraryForm</New>
+</FormTemplates>
 </file>
 
 <file path=customXml/item2.xml><?xml version="1.0" encoding="utf-8"?>
+<b:Sources xmlns:b="http://schemas.openxmlformats.org/officeDocument/2006/bibliography" xmlns="http://schemas.openxmlformats.org/officeDocument/2006/bibliography" SelectedStyle="\APASixthEditionOfficeOnline.xsl" StyleName="APA" Version="6"/>
+</file>
+
+<file path=customXml/item3.xml><?xml version="1.0" encoding="utf-8"?>
 <ct:contentTypeSchema xmlns:ct="http://schemas.microsoft.com/office/2006/metadata/contentType" xmlns:ma="http://schemas.microsoft.com/office/2006/metadata/properties/metaAttributes" ct:_="" ma:_="" ma:contentTypeName="Document" ma:contentTypeID="0x010100451F1F8C0772B440BA84570C3C4286EA" ma:contentTypeVersion="29" ma:contentTypeDescription="Create a new document." ma:contentTypeScope="" ma:versionID="b3bcf93054b5d0678557845ec3dd46dd">
   <xsd:schema xmlns:xsd="http://www.w3.org/2001/XMLSchema" xmlns:xs="http://www.w3.org/2001/XMLSchema" xmlns:p="http://schemas.microsoft.com/office/2006/metadata/properties" xmlns:ns2="c44ab56d-57f8-4a14-86db-a39667906be8" xmlns:ns3="bbb6251c-984c-4fcb-9547-f40f6d5e63ff" targetNamespace="http://schemas.microsoft.com/office/2006/metadata/properties" ma:root="true" ma:fieldsID="676e0b85b827ae08faaea4d501add0a1" ns2:_="" ns3:_="">
     <xsd:import namespace="c44ab56d-57f8-4a14-86db-a39667906be8"/>
@@ -10302,31 +10221,86 @@
 </ct:contentTypeSchema>
 </file>
 
-<file path=customXml/item3.xml><?xml version="1.0" encoding="utf-8"?>
-<b:Sources xmlns:b="http://schemas.openxmlformats.org/officeDocument/2006/bibliography" xmlns="http://schemas.openxmlformats.org/officeDocument/2006/bibliography" SelectedStyle="\APASixthEditionOfficeOnline.xsl" StyleName="APA" Version="6"/>
-</file>
-
 <file path=customXml/item4.xml><?xml version="1.0" encoding="utf-8"?>
-<?mso-contentType ?>
-<FormTemplates xmlns="http://schemas.microsoft.com/sharepoint/v3/contenttype/forms">
-  <Display>DocumentLibraryForm</Display>
-  <Edit>DocumentLibraryForm</Edit>
-  <New>DocumentLibraryForm</New>
-</FormTemplates>
+<p:properties xmlns:p="http://schemas.microsoft.com/office/2006/metadata/properties" xmlns:xsi="http://www.w3.org/2001/XMLSchema-instance" xmlns:pc="http://schemas.microsoft.com/office/infopath/2007/PartnerControls">
+  <documentManagement>
+    <DocumentType xmlns="c44ab56d-57f8-4a14-86db-a39667906be8" xsi:nil="true"/>
+    <Category xmlns="c44ab56d-57f8-4a14-86db-a39667906be8" xsi:nil="true"/>
+    <b918a6e12641485a9ca8c2e70b4558c0 xmlns="bbb6251c-984c-4fcb-9547-f40f6d5e63ff">
+      <Terms xmlns="http://schemas.microsoft.com/office/infopath/2007/PartnerControls">
+        <TermInfo xmlns="http://schemas.microsoft.com/office/infopath/2007/PartnerControls">
+          <TermName xmlns="http://schemas.microsoft.com/office/infopath/2007/PartnerControls">Operational</TermName>
+          <TermId xmlns="http://schemas.microsoft.com/office/infopath/2007/PartnerControls">150389d9-0463-4c4a-b800-fb182dbb9bcb</TermId>
+        </TermInfo>
+      </Terms>
+    </b918a6e12641485a9ca8c2e70b4558c0>
+    <lcf76f155ced4ddcb4097134ff3c332f xmlns="c44ab56d-57f8-4a14-86db-a39667906be8">
+      <Terms xmlns="http://schemas.microsoft.com/office/infopath/2007/PartnerControls"/>
+    </lcf76f155ced4ddcb4097134ff3c332f>
+    <b29dd6ef633047bba64c76c6e215692a xmlns="bbb6251c-984c-4fcb-9547-f40f6d5e63ff">
+      <Terms xmlns="http://schemas.microsoft.com/office/infopath/2007/PartnerControls">
+        <TermInfo xmlns="http://schemas.microsoft.com/office/infopath/2007/PartnerControls">
+          <TermName xmlns="http://schemas.microsoft.com/office/infopath/2007/PartnerControls">Internal</TermName>
+          <TermId xmlns="http://schemas.microsoft.com/office/infopath/2007/PartnerControls">2b22734e-9cea-437f-97a4-653416044446</TermId>
+        </TermInfo>
+      </Terms>
+    </b29dd6ef633047bba64c76c6e215692a>
+    <i77a2d63ec754e4dbbf13ee1f809aa62 xmlns="bbb6251c-984c-4fcb-9547-f40f6d5e63ff">
+      <Terms xmlns="http://schemas.microsoft.com/office/infopath/2007/PartnerControls">
+        <TermInfo xmlns="http://schemas.microsoft.com/office/infopath/2007/PartnerControls">
+          <TermName xmlns="http://schemas.microsoft.com/office/infopath/2007/PartnerControls">N/A</TermName>
+          <TermId xmlns="http://schemas.microsoft.com/office/infopath/2007/PartnerControls">77aac54e-7746-4232-91ae-96cfc2b44f19</TermId>
+        </TermInfo>
+      </Terms>
+    </i77a2d63ec754e4dbbf13ee1f809aa62>
+    <k04f27a462bd4c45a610623ab03d8a6b xmlns="bbb6251c-984c-4fcb-9547-f40f6d5e63ff">
+      <Terms xmlns="http://schemas.microsoft.com/office/infopath/2007/PartnerControls">
+        <TermInfo xmlns="http://schemas.microsoft.com/office/infopath/2007/PartnerControls">
+          <TermName xmlns="http://schemas.microsoft.com/office/infopath/2007/PartnerControls">Business Ventures</TermName>
+          <TermId xmlns="http://schemas.microsoft.com/office/infopath/2007/PartnerControls">771822a9-08f4-4b0c-b044-94205102db1e</TermId>
+        </TermInfo>
+      </Terms>
+    </k04f27a462bd4c45a610623ab03d8a6b>
+    <nb65ac56c571489cbc31094d7b888b19 xmlns="bbb6251c-984c-4fcb-9547-f40f6d5e63ff">
+      <Terms xmlns="http://schemas.microsoft.com/office/infopath/2007/PartnerControls">
+        <TermInfo xmlns="http://schemas.microsoft.com/office/infopath/2007/PartnerControls">
+          <TermName xmlns="http://schemas.microsoft.com/office/infopath/2007/PartnerControls">Pathology</TermName>
+          <TermId xmlns="http://schemas.microsoft.com/office/infopath/2007/PartnerControls">4a117755-78ff-4a2c-8e21-a559b22b64dd</TermId>
+        </TermInfo>
+      </Terms>
+    </nb65ac56c571489cbc31094d7b888b19>
+    <Department xmlns="c44ab56d-57f8-4a14-86db-a39667906be8" xsi:nil="true"/>
+    <TaxCatchAll xmlns="bbb6251c-984c-4fcb-9547-f40f6d5e63ff">
+      <Value>5</Value>
+      <Value>4</Value>
+      <Value>3</Value>
+      <Value>2</Value>
+      <Value>1</Value>
+    </TaxCatchAll>
+    <pmCostCentre xmlns="bbb6251c-984c-4fcb-9547-f40f6d5e63ff" xsi:nil="true"/>
+    <_Flow_SignoffStatus xmlns="c44ab56d-57f8-4a14-86db-a39667906be8" xsi:nil="true"/>
+    <NavigatorClassification xmlns="bbb6251c-984c-4fcb-9547-f40f6d5e63ff">Team Workspace</NavigatorClassification>
+  </documentManagement>
+</p:properties>
 </file>
 
 <file path=customXml/itemProps1.xml><?xml version="1.0" encoding="utf-8"?>
-<ds:datastoreItem xmlns:ds="http://schemas.openxmlformats.org/officeDocument/2006/customXml" ds:itemID="{24AB0915-8B8D-4BAE-BE3B-0BF313CE870F}">
+<ds:datastoreItem xmlns:ds="http://schemas.openxmlformats.org/officeDocument/2006/customXml" ds:itemID="{795D35DA-A677-48DA-9514-7CC1FC549944}">
   <ds:schemaRefs>
-    <ds:schemaRef ds:uri="http://schemas.microsoft.com/office/2006/metadata/properties"/>
-    <ds:schemaRef ds:uri="http://schemas.microsoft.com/office/infopath/2007/PartnerControls"/>
-    <ds:schemaRef ds:uri="c44ab56d-57f8-4a14-86db-a39667906be8"/>
-    <ds:schemaRef ds:uri="bbb6251c-984c-4fcb-9547-f40f6d5e63ff"/>
+    <ds:schemaRef ds:uri="http://schemas.microsoft.com/sharepoint/v3/contenttype/forms"/>
   </ds:schemaRefs>
 </ds:datastoreItem>
 </file>
 
 <file path=customXml/itemProps2.xml><?xml version="1.0" encoding="utf-8"?>
+<ds:datastoreItem xmlns:ds="http://schemas.openxmlformats.org/officeDocument/2006/customXml" ds:itemID="{56C8D113-DA28-46F4-B330-4AC1BA118775}">
+  <ds:schemaRefs>
+    <ds:schemaRef ds:uri="http://schemas.openxmlformats.org/officeDocument/2006/bibliography"/>
+  </ds:schemaRefs>
+</ds:datastoreItem>
+</file>
+
+<file path=customXml/itemProps3.xml><?xml version="1.0" encoding="utf-8"?>
 <ds:datastoreItem xmlns:ds="http://schemas.openxmlformats.org/officeDocument/2006/customXml" ds:itemID="{7DEC53B8-6A69-495E-97AE-A079C38D6E05}">
   <ds:schemaRefs>
     <ds:schemaRef ds:uri="http://schemas.microsoft.com/office/2006/metadata/contentType"/>
@@ -10345,18 +10319,13 @@
 </ds:datastoreItem>
 </file>
 
-<file path=customXml/itemProps3.xml><?xml version="1.0" encoding="utf-8"?>
-<ds:datastoreItem xmlns:ds="http://schemas.openxmlformats.org/officeDocument/2006/customXml" ds:itemID="{56C8D113-DA28-46F4-B330-4AC1BA118775}">
+<file path=customXml/itemProps4.xml><?xml version="1.0" encoding="utf-8"?>
+<ds:datastoreItem xmlns:ds="http://schemas.openxmlformats.org/officeDocument/2006/customXml" ds:itemID="{24AB0915-8B8D-4BAE-BE3B-0BF313CE870F}">
   <ds:schemaRefs>
-    <ds:schemaRef ds:uri="http://schemas.openxmlformats.org/officeDocument/2006/bibliography"/>
-  </ds:schemaRefs>
-</ds:datastoreItem>
-</file>
-
-<file path=customXml/itemProps4.xml><?xml version="1.0" encoding="utf-8"?>
-<ds:datastoreItem xmlns:ds="http://schemas.openxmlformats.org/officeDocument/2006/customXml" ds:itemID="{795D35DA-A677-48DA-9514-7CC1FC549944}">
-  <ds:schemaRefs>
-    <ds:schemaRef ds:uri="http://schemas.microsoft.com/sharepoint/v3/contenttype/forms"/>
+    <ds:schemaRef ds:uri="http://schemas.microsoft.com/office/2006/metadata/properties"/>
+    <ds:schemaRef ds:uri="http://schemas.microsoft.com/office/infopath/2007/PartnerControls"/>
+    <ds:schemaRef ds:uri="c44ab56d-57f8-4a14-86db-a39667906be8"/>
+    <ds:schemaRef ds:uri="bbb6251c-984c-4fcb-9547-f40f6d5e63ff"/>
   </ds:schemaRefs>
 </ds:datastoreItem>
 </file>
</xml_diff>

<commit_message>
AML clinical context update
</commit_message>
<xml_diff>
--- a/inst/clinical_context/Acute_Myeloid_Leukaemia.docx
+++ b/inst/clinical_context/Acute_Myeloid_Leukaemia.docx
@@ -29,7 +29,7 @@
       </w:tblGrid>
       <w:tr>
         <w:trPr>
-          <w:trHeight w:val="1533"/>
+          <w:trHeight w:val="13294"/>
           <w:jc w:val="center"/>
         </w:trPr>
         <w:tc>
@@ -4684,7 +4684,7 @@
                 <w:noProof/>
               </w:rPr>
               <w:drawing>
-                <wp:inline distT="0" distB="0" distL="0" distR="0" wp14:anchorId="14FC6C6B" wp14:editId="4830F5C5">
+                <wp:inline distT="0" distB="0" distL="0" distR="0" wp14:anchorId="14FC6C6B" wp14:editId="530F1287">
                   <wp:extent cx="4958541" cy="2223821"/>
                   <wp:effectExtent l="0" t="0" r="0" b="5080"/>
                   <wp:docPr id="609896111" name="Picture 1"/>
@@ -10449,73 +10449,15 @@
 </file>
 
 <file path=customXml/item1.xml><?xml version="1.0" encoding="utf-8"?>
-<b:Sources xmlns:b="http://schemas.openxmlformats.org/officeDocument/2006/bibliography" xmlns="http://schemas.openxmlformats.org/officeDocument/2006/bibliography" SelectedStyle="\APASixthEditionOfficeOnline.xsl" StyleName="APA" Version="6"/>
+<?mso-contentType ?>
+<FormTemplates xmlns="http://schemas.microsoft.com/sharepoint/v3/contenttype/forms">
+  <Display>DocumentLibraryForm</Display>
+  <Edit>DocumentLibraryForm</Edit>
+  <New>DocumentLibraryForm</New>
+</FormTemplates>
 </file>
 
 <file path=customXml/item2.xml><?xml version="1.0" encoding="utf-8"?>
-<p:properties xmlns:p="http://schemas.microsoft.com/office/2006/metadata/properties" xmlns:xsi="http://www.w3.org/2001/XMLSchema-instance" xmlns:pc="http://schemas.microsoft.com/office/infopath/2007/PartnerControls">
-  <documentManagement>
-    <b29dd6ef633047bba64c76c6e215692a xmlns="bbb6251c-984c-4fcb-9547-f40f6d5e63ff">
-      <Terms xmlns="http://schemas.microsoft.com/office/infopath/2007/PartnerControls">
-        <TermInfo xmlns="http://schemas.microsoft.com/office/infopath/2007/PartnerControls">
-          <TermName xmlns="http://schemas.microsoft.com/office/infopath/2007/PartnerControls">Internal</TermName>
-          <TermId xmlns="http://schemas.microsoft.com/office/infopath/2007/PartnerControls">2b22734e-9cea-437f-97a4-653416044446</TermId>
-        </TermInfo>
-      </Terms>
-    </b29dd6ef633047bba64c76c6e215692a>
-    <nb65ac56c571489cbc31094d7b888b19 xmlns="bbb6251c-984c-4fcb-9547-f40f6d5e63ff">
-      <Terms xmlns="http://schemas.microsoft.com/office/infopath/2007/PartnerControls">
-        <TermInfo xmlns="http://schemas.microsoft.com/office/infopath/2007/PartnerControls">
-          <TermName xmlns="http://schemas.microsoft.com/office/infopath/2007/PartnerControls">Pathology</TermName>
-          <TermId xmlns="http://schemas.microsoft.com/office/infopath/2007/PartnerControls">4a117755-78ff-4a2c-8e21-a559b22b64dd</TermId>
-        </TermInfo>
-      </Terms>
-    </nb65ac56c571489cbc31094d7b888b19>
-    <b918a6e12641485a9ca8c2e70b4558c0 xmlns="bbb6251c-984c-4fcb-9547-f40f6d5e63ff">
-      <Terms xmlns="http://schemas.microsoft.com/office/infopath/2007/PartnerControls">
-        <TermInfo xmlns="http://schemas.microsoft.com/office/infopath/2007/PartnerControls">
-          <TermName xmlns="http://schemas.microsoft.com/office/infopath/2007/PartnerControls">Operational</TermName>
-          <TermId xmlns="http://schemas.microsoft.com/office/infopath/2007/PartnerControls">150389d9-0463-4c4a-b800-fb182dbb9bcb</TermId>
-        </TermInfo>
-      </Terms>
-    </b918a6e12641485a9ca8c2e70b4558c0>
-    <i77a2d63ec754e4dbbf13ee1f809aa62 xmlns="bbb6251c-984c-4fcb-9547-f40f6d5e63ff">
-      <Terms xmlns="http://schemas.microsoft.com/office/infopath/2007/PartnerControls">
-        <TermInfo xmlns="http://schemas.microsoft.com/office/infopath/2007/PartnerControls">
-          <TermName xmlns="http://schemas.microsoft.com/office/infopath/2007/PartnerControls">N/A</TermName>
-          <TermId xmlns="http://schemas.microsoft.com/office/infopath/2007/PartnerControls">77aac54e-7746-4232-91ae-96cfc2b44f19</TermId>
-        </TermInfo>
-      </Terms>
-    </i77a2d63ec754e4dbbf13ee1f809aa62>
-    <lcf76f155ced4ddcb4097134ff3c332f xmlns="c44ab56d-57f8-4a14-86db-a39667906be8">
-      <Terms xmlns="http://schemas.microsoft.com/office/infopath/2007/PartnerControls"/>
-    </lcf76f155ced4ddcb4097134ff3c332f>
-    <TaxCatchAll xmlns="bbb6251c-984c-4fcb-9547-f40f6d5e63ff">
-      <Value>5</Value>
-      <Value>4</Value>
-      <Value>3</Value>
-      <Value>2</Value>
-      <Value>1</Value>
-    </TaxCatchAll>
-    <NavigatorClassification xmlns="bbb6251c-984c-4fcb-9547-f40f6d5e63ff">Team Workspace</NavigatorClassification>
-    <k04f27a462bd4c45a610623ab03d8a6b xmlns="bbb6251c-984c-4fcb-9547-f40f6d5e63ff">
-      <Terms xmlns="http://schemas.microsoft.com/office/infopath/2007/PartnerControls">
-        <TermInfo xmlns="http://schemas.microsoft.com/office/infopath/2007/PartnerControls">
-          <TermName xmlns="http://schemas.microsoft.com/office/infopath/2007/PartnerControls">Business Ventures</TermName>
-          <TermId xmlns="http://schemas.microsoft.com/office/infopath/2007/PartnerControls">771822a9-08f4-4b0c-b044-94205102db1e</TermId>
-        </TermInfo>
-      </Terms>
-    </k04f27a462bd4c45a610623ab03d8a6b>
-    <DocumentType xmlns="c44ab56d-57f8-4a14-86db-a39667906be8" xsi:nil="true"/>
-    <Category xmlns="c44ab56d-57f8-4a14-86db-a39667906be8" xsi:nil="true"/>
-    <_Flow_SignoffStatus xmlns="c44ab56d-57f8-4a14-86db-a39667906be8" xsi:nil="true"/>
-    <Department xmlns="c44ab56d-57f8-4a14-86db-a39667906be8" xsi:nil="true"/>
-    <pmCostCentre xmlns="bbb6251c-984c-4fcb-9547-f40f6d5e63ff" xsi:nil="true"/>
-  </documentManagement>
-</p:properties>
-</file>
-
-<file path=customXml/item3.xml><?xml version="1.0" encoding="utf-8"?>
 <ct:contentTypeSchema xmlns:ct="http://schemas.microsoft.com/office/2006/metadata/contentType" xmlns:ma="http://schemas.microsoft.com/office/2006/metadata/properties/metaAttributes" ct:_="" ma:_="" ma:contentTypeName="Document" ma:contentTypeID="0x010100451F1F8C0772B440BA84570C3C4286EA" ma:contentTypeVersion="31" ma:contentTypeDescription="Create a new document." ma:contentTypeScope="" ma:versionID="586313b938565b431b3bf8881ff43974">
   <xsd:schema xmlns:xsd="http://www.w3.org/2001/XMLSchema" xmlns:xs="http://www.w3.org/2001/XMLSchema" xmlns:p="http://schemas.microsoft.com/office/2006/metadata/properties" xmlns:ns2="c44ab56d-57f8-4a14-86db-a39667906be8" xmlns:ns3="bbb6251c-984c-4fcb-9547-f40f6d5e63ff" targetNamespace="http://schemas.microsoft.com/office/2006/metadata/properties" ma:root="true" ma:fieldsID="29d78fc782a36963f5d9f26cde4106d9" ns2:_="" ns3:_="">
     <xsd:import namespace="c44ab56d-57f8-4a14-86db-a39667906be8"/>
@@ -10832,35 +10774,82 @@
 </ct:contentTypeSchema>
 </file>
 
+<file path=customXml/item3.xml><?xml version="1.0" encoding="utf-8"?>
+<p:properties xmlns:p="http://schemas.microsoft.com/office/2006/metadata/properties" xmlns:xsi="http://www.w3.org/2001/XMLSchema-instance" xmlns:pc="http://schemas.microsoft.com/office/infopath/2007/PartnerControls">
+  <documentManagement>
+    <b29dd6ef633047bba64c76c6e215692a xmlns="bbb6251c-984c-4fcb-9547-f40f6d5e63ff">
+      <Terms xmlns="http://schemas.microsoft.com/office/infopath/2007/PartnerControls">
+        <TermInfo xmlns="http://schemas.microsoft.com/office/infopath/2007/PartnerControls">
+          <TermName xmlns="http://schemas.microsoft.com/office/infopath/2007/PartnerControls">Internal</TermName>
+          <TermId xmlns="http://schemas.microsoft.com/office/infopath/2007/PartnerControls">2b22734e-9cea-437f-97a4-653416044446</TermId>
+        </TermInfo>
+      </Terms>
+    </b29dd6ef633047bba64c76c6e215692a>
+    <nb65ac56c571489cbc31094d7b888b19 xmlns="bbb6251c-984c-4fcb-9547-f40f6d5e63ff">
+      <Terms xmlns="http://schemas.microsoft.com/office/infopath/2007/PartnerControls">
+        <TermInfo xmlns="http://schemas.microsoft.com/office/infopath/2007/PartnerControls">
+          <TermName xmlns="http://schemas.microsoft.com/office/infopath/2007/PartnerControls">Pathology</TermName>
+          <TermId xmlns="http://schemas.microsoft.com/office/infopath/2007/PartnerControls">4a117755-78ff-4a2c-8e21-a559b22b64dd</TermId>
+        </TermInfo>
+      </Terms>
+    </nb65ac56c571489cbc31094d7b888b19>
+    <b918a6e12641485a9ca8c2e70b4558c0 xmlns="bbb6251c-984c-4fcb-9547-f40f6d5e63ff">
+      <Terms xmlns="http://schemas.microsoft.com/office/infopath/2007/PartnerControls">
+        <TermInfo xmlns="http://schemas.microsoft.com/office/infopath/2007/PartnerControls">
+          <TermName xmlns="http://schemas.microsoft.com/office/infopath/2007/PartnerControls">Operational</TermName>
+          <TermId xmlns="http://schemas.microsoft.com/office/infopath/2007/PartnerControls">150389d9-0463-4c4a-b800-fb182dbb9bcb</TermId>
+        </TermInfo>
+      </Terms>
+    </b918a6e12641485a9ca8c2e70b4558c0>
+    <i77a2d63ec754e4dbbf13ee1f809aa62 xmlns="bbb6251c-984c-4fcb-9547-f40f6d5e63ff">
+      <Terms xmlns="http://schemas.microsoft.com/office/infopath/2007/PartnerControls">
+        <TermInfo xmlns="http://schemas.microsoft.com/office/infopath/2007/PartnerControls">
+          <TermName xmlns="http://schemas.microsoft.com/office/infopath/2007/PartnerControls">N/A</TermName>
+          <TermId xmlns="http://schemas.microsoft.com/office/infopath/2007/PartnerControls">77aac54e-7746-4232-91ae-96cfc2b44f19</TermId>
+        </TermInfo>
+      </Terms>
+    </i77a2d63ec754e4dbbf13ee1f809aa62>
+    <lcf76f155ced4ddcb4097134ff3c332f xmlns="c44ab56d-57f8-4a14-86db-a39667906be8">
+      <Terms xmlns="http://schemas.microsoft.com/office/infopath/2007/PartnerControls"/>
+    </lcf76f155ced4ddcb4097134ff3c332f>
+    <TaxCatchAll xmlns="bbb6251c-984c-4fcb-9547-f40f6d5e63ff">
+      <Value>5</Value>
+      <Value>4</Value>
+      <Value>3</Value>
+      <Value>2</Value>
+      <Value>1</Value>
+    </TaxCatchAll>
+    <NavigatorClassification xmlns="bbb6251c-984c-4fcb-9547-f40f6d5e63ff">Team Workspace</NavigatorClassification>
+    <k04f27a462bd4c45a610623ab03d8a6b xmlns="bbb6251c-984c-4fcb-9547-f40f6d5e63ff">
+      <Terms xmlns="http://schemas.microsoft.com/office/infopath/2007/PartnerControls">
+        <TermInfo xmlns="http://schemas.microsoft.com/office/infopath/2007/PartnerControls">
+          <TermName xmlns="http://schemas.microsoft.com/office/infopath/2007/PartnerControls">Business Ventures</TermName>
+          <TermId xmlns="http://schemas.microsoft.com/office/infopath/2007/PartnerControls">771822a9-08f4-4b0c-b044-94205102db1e</TermId>
+        </TermInfo>
+      </Terms>
+    </k04f27a462bd4c45a610623ab03d8a6b>
+    <DocumentType xmlns="c44ab56d-57f8-4a14-86db-a39667906be8" xsi:nil="true"/>
+    <Category xmlns="c44ab56d-57f8-4a14-86db-a39667906be8" xsi:nil="true"/>
+    <_Flow_SignoffStatus xmlns="c44ab56d-57f8-4a14-86db-a39667906be8" xsi:nil="true"/>
+    <Department xmlns="c44ab56d-57f8-4a14-86db-a39667906be8" xsi:nil="true"/>
+    <pmCostCentre xmlns="bbb6251c-984c-4fcb-9547-f40f6d5e63ff" xsi:nil="true"/>
+  </documentManagement>
+</p:properties>
+</file>
+
 <file path=customXml/item4.xml><?xml version="1.0" encoding="utf-8"?>
-<?mso-contentType ?>
-<FormTemplates xmlns="http://schemas.microsoft.com/sharepoint/v3/contenttype/forms">
-  <Display>DocumentLibraryForm</Display>
-  <Edit>DocumentLibraryForm</Edit>
-  <New>DocumentLibraryForm</New>
-</FormTemplates>
+<b:Sources xmlns:b="http://schemas.openxmlformats.org/officeDocument/2006/bibliography" xmlns="http://schemas.openxmlformats.org/officeDocument/2006/bibliography" SelectedStyle="\APASixthEditionOfficeOnline.xsl" StyleName="APA" Version="6"/>
 </file>
 
 <file path=customXml/itemProps1.xml><?xml version="1.0" encoding="utf-8"?>
-<ds:datastoreItem xmlns:ds="http://schemas.openxmlformats.org/officeDocument/2006/customXml" ds:itemID="{AC9DBA69-78D1-4E6B-BA0D-500DE7F7EDD9}">
+<ds:datastoreItem xmlns:ds="http://schemas.openxmlformats.org/officeDocument/2006/customXml" ds:itemID="{F3ED47F0-B6F1-4E75-AF69-6625EE1E5E4A}">
   <ds:schemaRefs>
-    <ds:schemaRef ds:uri="http://schemas.openxmlformats.org/officeDocument/2006/bibliography"/>
+    <ds:schemaRef ds:uri="http://schemas.microsoft.com/sharepoint/v3/contenttype/forms"/>
   </ds:schemaRefs>
 </ds:datastoreItem>
 </file>
 
 <file path=customXml/itemProps2.xml><?xml version="1.0" encoding="utf-8"?>
-<ds:datastoreItem xmlns:ds="http://schemas.openxmlformats.org/officeDocument/2006/customXml" ds:itemID="{21A0BF51-F53C-49F5-B1A1-349D539AB253}">
-  <ds:schemaRefs>
-    <ds:schemaRef ds:uri="http://schemas.microsoft.com/office/2006/metadata/properties"/>
-    <ds:schemaRef ds:uri="http://schemas.microsoft.com/office/infopath/2007/PartnerControls"/>
-    <ds:schemaRef ds:uri="bbb6251c-984c-4fcb-9547-f40f6d5e63ff"/>
-    <ds:schemaRef ds:uri="c44ab56d-57f8-4a14-86db-a39667906be8"/>
-  </ds:schemaRefs>
-</ds:datastoreItem>
-</file>
-
-<file path=customXml/itemProps3.xml><?xml version="1.0" encoding="utf-8"?>
 <ds:datastoreItem xmlns:ds="http://schemas.openxmlformats.org/officeDocument/2006/customXml" ds:itemID="{E48D4A54-4C92-46F5-BF8B-99AC2806A07C}">
   <ds:schemaRefs>
     <ds:schemaRef ds:uri="http://schemas.microsoft.com/office/2006/metadata/contentType"/>
@@ -10879,10 +10868,21 @@
 </ds:datastoreItem>
 </file>
 
+<file path=customXml/itemProps3.xml><?xml version="1.0" encoding="utf-8"?>
+<ds:datastoreItem xmlns:ds="http://schemas.openxmlformats.org/officeDocument/2006/customXml" ds:itemID="{21A0BF51-F53C-49F5-B1A1-349D539AB253}">
+  <ds:schemaRefs>
+    <ds:schemaRef ds:uri="http://schemas.microsoft.com/office/2006/metadata/properties"/>
+    <ds:schemaRef ds:uri="http://schemas.microsoft.com/office/infopath/2007/PartnerControls"/>
+    <ds:schemaRef ds:uri="bbb6251c-984c-4fcb-9547-f40f6d5e63ff"/>
+    <ds:schemaRef ds:uri="c44ab56d-57f8-4a14-86db-a39667906be8"/>
+  </ds:schemaRefs>
+</ds:datastoreItem>
+</file>
+
 <file path=customXml/itemProps4.xml><?xml version="1.0" encoding="utf-8"?>
-<ds:datastoreItem xmlns:ds="http://schemas.openxmlformats.org/officeDocument/2006/customXml" ds:itemID="{F3ED47F0-B6F1-4E75-AF69-6625EE1E5E4A}">
+<ds:datastoreItem xmlns:ds="http://schemas.openxmlformats.org/officeDocument/2006/customXml" ds:itemID="{AC9DBA69-78D1-4E6B-BA0D-500DE7F7EDD9}">
   <ds:schemaRefs>
-    <ds:schemaRef ds:uri="http://schemas.microsoft.com/sharepoint/v3/contenttype/forms"/>
+    <ds:schemaRef ds:uri="http://schemas.openxmlformats.org/officeDocument/2006/bibliography"/>
   </ds:schemaRefs>
 </ds:datastoreItem>
 </file>
</xml_diff>

<commit_message>
clinical context styling update
</commit_message>
<xml_diff>
--- a/inst/clinical_context/Acute_Myeloid_Leukaemia.docx
+++ b/inst/clinical_context/Acute_Myeloid_Leukaemia.docx
@@ -29,7 +29,7 @@
       </w:tblGrid>
       <w:tr>
         <w:trPr>
-          <w:trHeight w:val="13294"/>
+          <w:trHeight w:val="1533"/>
           <w:jc w:val="center"/>
         </w:trPr>
         <w:tc>
@@ -63,6 +63,7 @@
           <w:p>
             <w:pPr>
               <w:pStyle w:val="CLIN3BULLETPOINTS"/>
+              <w:ind w:left="557" w:hanging="357"/>
             </w:pPr>
             <w:r>
               <w:t>Acute myeloid leukaemia (AML) with defining genetic abnormalities include</w:t>
@@ -188,12 +189,13 @@
               <w:rPr>
                 <w:i/>
               </w:rPr>
-              <w:t xml:space="preserve">. </w:t>
+              <w:t>.</w:t>
             </w:r>
           </w:p>
           <w:p>
             <w:pPr>
               <w:pStyle w:val="CLIN3BULLETPOINTS"/>
+              <w:ind w:left="557" w:hanging="357"/>
             </w:pPr>
             <w:r>
               <w:t xml:space="preserve">AML-MR include </w:t>
@@ -971,12 +973,13 @@
               <w:fldChar w:fldCharType="end"/>
             </w:r>
             <w:r>
-              <w:t xml:space="preserve">.  </w:t>
+              <w:t>.</w:t>
             </w:r>
           </w:p>
           <w:p>
             <w:pPr>
               <w:pStyle w:val="CLIN3BULLETPOINTS"/>
+              <w:ind w:left="557" w:hanging="357"/>
             </w:pPr>
             <w:r>
               <w:t xml:space="preserve">AML with </w:t>
@@ -1009,12 +1012,13 @@
               <w:t>de novo</w:t>
             </w:r>
             <w:r>
-              <w:t xml:space="preserve"> AML, or alternatively represents blast phase of chronic myeloid leukaemia. </w:t>
+              <w:t xml:space="preserve"> AML, or alternatively represents blast phase of chronic myeloid leukaemia.</w:t>
             </w:r>
           </w:p>
           <w:p>
             <w:pPr>
               <w:pStyle w:val="CLIN3BULLETPOINTS"/>
+              <w:ind w:left="557" w:hanging="357"/>
             </w:pPr>
             <w:r>
               <w:rPr>
@@ -1213,6 +1217,7 @@
           <w:p>
             <w:pPr>
               <w:pStyle w:val="CLIN3BULLETPOINTS"/>
+              <w:ind w:left="557" w:hanging="357"/>
             </w:pPr>
             <w:r>
               <w:rPr>
@@ -1432,6 +1437,7 @@
           <w:p>
             <w:pPr>
               <w:pStyle w:val="CLIN3BULLETPOINTS"/>
+              <w:ind w:left="557" w:hanging="357"/>
             </w:pPr>
             <w:r>
               <w:rPr>
@@ -1939,12 +1945,13 @@
               <w:fldChar w:fldCharType="end"/>
             </w:r>
             <w:r>
-              <w:t xml:space="preserve">. </w:t>
+              <w:t>.</w:t>
             </w:r>
           </w:p>
           <w:p>
             <w:pPr>
               <w:pStyle w:val="CLIN3BULLETPOINTS"/>
+              <w:ind w:left="557" w:hanging="357"/>
             </w:pPr>
             <w:r>
               <w:t xml:space="preserve">Acute erythroid leukaemia is characterised by a high prevalence of multi-hit </w:t>
@@ -2083,6 +2090,7 @@
           <w:p>
             <w:pPr>
               <w:pStyle w:val="CLIN3BULLETPOINTS"/>
+              <w:ind w:left="557" w:hanging="357"/>
             </w:pPr>
             <w:r>
               <w:rPr>
@@ -2461,12 +2469,13 @@
               <w:fldChar w:fldCharType="end"/>
             </w:r>
             <w:r>
-              <w:t xml:space="preserve">. </w:t>
+              <w:t>.</w:t>
             </w:r>
           </w:p>
           <w:p>
             <w:pPr>
               <w:pStyle w:val="CLIN3BULLETPOINTS"/>
+              <w:ind w:left="557" w:hanging="357"/>
             </w:pPr>
             <w:r>
               <w:t xml:space="preserve">In-frame insertion mutations in </w:t>
@@ -2675,6 +2684,7 @@
           <w:p>
             <w:pPr>
               <w:pStyle w:val="CLIN3BULLETPOINTS"/>
+              <w:ind w:left="557" w:hanging="357"/>
             </w:pPr>
             <w:r>
               <w:t xml:space="preserve">Some mutations have potential germline predisposition: </w:t>
@@ -2754,6 +2764,7 @@
           <w:p>
             <w:pPr>
               <w:pStyle w:val="CLIN3BULLETPOINTS"/>
+              <w:ind w:left="557"/>
             </w:pPr>
             <w:r>
               <w:t>ELN</w:t>
@@ -3758,6 +3769,7 @@
           <w:p>
             <w:pPr>
               <w:pStyle w:val="CLIN3BULLETPOINTS"/>
+              <w:ind w:left="557"/>
             </w:pPr>
             <w:r>
               <w:t xml:space="preserve">MRD assessment may be a more potent </w:t>
@@ -4046,6 +4058,7 @@
           <w:p>
             <w:pPr>
               <w:pStyle w:val="CLIN3BULLETPOINTS"/>
+              <w:ind w:left="557"/>
             </w:pPr>
             <w:r>
               <w:rPr>
@@ -4667,12 +4680,6 @@
             <w:r>
               <w:t>are associated with inferior outcomes.</w:t>
             </w:r>
-            <w:r>
-              <w:rPr>
-                <w:i/>
-              </w:rPr>
-              <w:t xml:space="preserve"> </w:t>
-            </w:r>
           </w:p>
           <w:p>
             <w:pPr>
@@ -4684,7 +4691,7 @@
                 <w:noProof/>
               </w:rPr>
               <w:drawing>
-                <wp:inline distT="0" distB="0" distL="0" distR="0" wp14:anchorId="14FC6C6B" wp14:editId="530F1287">
+                <wp:inline distT="0" distB="0" distL="0" distR="0" wp14:anchorId="14FC6C6B" wp14:editId="2377C14B">
                   <wp:extent cx="4958541" cy="2223821"/>
                   <wp:effectExtent l="0" t="0" r="0" b="5080"/>
                   <wp:docPr id="609896111" name="Picture 1"/>
@@ -4741,6 +4748,7 @@
           <w:p>
             <w:pPr>
               <w:pStyle w:val="CLIN3BULLETPOINTS"/>
+              <w:ind w:left="557" w:hanging="357"/>
             </w:pPr>
             <w:r>
               <w:rPr>
@@ -5590,6 +5598,7 @@
           <w:p>
             <w:pPr>
               <w:pStyle w:val="CLIN3BULLETPOINTS"/>
+              <w:ind w:left="557" w:hanging="357"/>
             </w:pPr>
             <w:r>
               <w:rPr>
@@ -5739,6 +5748,7 @@
           <w:p>
             <w:pPr>
               <w:pStyle w:val="CLIN3BULLETPOINTS"/>
+              <w:ind w:left="557" w:hanging="357"/>
             </w:pPr>
             <w:r>
               <w:rPr>
@@ -5960,6 +5970,7 @@
           <w:p>
             <w:pPr>
               <w:pStyle w:val="CLIN3BULLETPOINTS"/>
+              <w:ind w:left="557" w:hanging="357"/>
             </w:pPr>
             <w:r>
               <w:t xml:space="preserve">AML with </w:t>
@@ -6488,6 +6499,7 @@
           <w:p>
             <w:pPr>
               <w:pStyle w:val="CLIN3BULLETPOINTS"/>
+              <w:ind w:left="557" w:hanging="357"/>
             </w:pPr>
             <w:r>
               <w:t xml:space="preserve">Acquired resistance to targeted inhibitors have been described with </w:t>
@@ -10458,6 +10470,73 @@
 </file>
 
 <file path=customXml/item2.xml><?xml version="1.0" encoding="utf-8"?>
+<b:Sources xmlns:b="http://schemas.openxmlformats.org/officeDocument/2006/bibliography" xmlns="http://schemas.openxmlformats.org/officeDocument/2006/bibliography" SelectedStyle="\APASixthEditionOfficeOnline.xsl" StyleName="APA" Version="6"/>
+</file>
+
+<file path=customXml/item3.xml><?xml version="1.0" encoding="utf-8"?>
+<p:properties xmlns:p="http://schemas.microsoft.com/office/2006/metadata/properties" xmlns:xsi="http://www.w3.org/2001/XMLSchema-instance" xmlns:pc="http://schemas.microsoft.com/office/infopath/2007/PartnerControls">
+  <documentManagement>
+    <b29dd6ef633047bba64c76c6e215692a xmlns="bbb6251c-984c-4fcb-9547-f40f6d5e63ff">
+      <Terms xmlns="http://schemas.microsoft.com/office/infopath/2007/PartnerControls">
+        <TermInfo xmlns="http://schemas.microsoft.com/office/infopath/2007/PartnerControls">
+          <TermName xmlns="http://schemas.microsoft.com/office/infopath/2007/PartnerControls">Internal</TermName>
+          <TermId xmlns="http://schemas.microsoft.com/office/infopath/2007/PartnerControls">2b22734e-9cea-437f-97a4-653416044446</TermId>
+        </TermInfo>
+      </Terms>
+    </b29dd6ef633047bba64c76c6e215692a>
+    <nb65ac56c571489cbc31094d7b888b19 xmlns="bbb6251c-984c-4fcb-9547-f40f6d5e63ff">
+      <Terms xmlns="http://schemas.microsoft.com/office/infopath/2007/PartnerControls">
+        <TermInfo xmlns="http://schemas.microsoft.com/office/infopath/2007/PartnerControls">
+          <TermName xmlns="http://schemas.microsoft.com/office/infopath/2007/PartnerControls">Pathology</TermName>
+          <TermId xmlns="http://schemas.microsoft.com/office/infopath/2007/PartnerControls">4a117755-78ff-4a2c-8e21-a559b22b64dd</TermId>
+        </TermInfo>
+      </Terms>
+    </nb65ac56c571489cbc31094d7b888b19>
+    <b918a6e12641485a9ca8c2e70b4558c0 xmlns="bbb6251c-984c-4fcb-9547-f40f6d5e63ff">
+      <Terms xmlns="http://schemas.microsoft.com/office/infopath/2007/PartnerControls">
+        <TermInfo xmlns="http://schemas.microsoft.com/office/infopath/2007/PartnerControls">
+          <TermName xmlns="http://schemas.microsoft.com/office/infopath/2007/PartnerControls">Operational</TermName>
+          <TermId xmlns="http://schemas.microsoft.com/office/infopath/2007/PartnerControls">150389d9-0463-4c4a-b800-fb182dbb9bcb</TermId>
+        </TermInfo>
+      </Terms>
+    </b918a6e12641485a9ca8c2e70b4558c0>
+    <i77a2d63ec754e4dbbf13ee1f809aa62 xmlns="bbb6251c-984c-4fcb-9547-f40f6d5e63ff">
+      <Terms xmlns="http://schemas.microsoft.com/office/infopath/2007/PartnerControls">
+        <TermInfo xmlns="http://schemas.microsoft.com/office/infopath/2007/PartnerControls">
+          <TermName xmlns="http://schemas.microsoft.com/office/infopath/2007/PartnerControls">N/A</TermName>
+          <TermId xmlns="http://schemas.microsoft.com/office/infopath/2007/PartnerControls">77aac54e-7746-4232-91ae-96cfc2b44f19</TermId>
+        </TermInfo>
+      </Terms>
+    </i77a2d63ec754e4dbbf13ee1f809aa62>
+    <lcf76f155ced4ddcb4097134ff3c332f xmlns="c44ab56d-57f8-4a14-86db-a39667906be8">
+      <Terms xmlns="http://schemas.microsoft.com/office/infopath/2007/PartnerControls"/>
+    </lcf76f155ced4ddcb4097134ff3c332f>
+    <TaxCatchAll xmlns="bbb6251c-984c-4fcb-9547-f40f6d5e63ff">
+      <Value>5</Value>
+      <Value>4</Value>
+      <Value>3</Value>
+      <Value>2</Value>
+      <Value>1</Value>
+    </TaxCatchAll>
+    <NavigatorClassification xmlns="bbb6251c-984c-4fcb-9547-f40f6d5e63ff">Team Workspace</NavigatorClassification>
+    <k04f27a462bd4c45a610623ab03d8a6b xmlns="bbb6251c-984c-4fcb-9547-f40f6d5e63ff">
+      <Terms xmlns="http://schemas.microsoft.com/office/infopath/2007/PartnerControls">
+        <TermInfo xmlns="http://schemas.microsoft.com/office/infopath/2007/PartnerControls">
+          <TermName xmlns="http://schemas.microsoft.com/office/infopath/2007/PartnerControls">Business Ventures</TermName>
+          <TermId xmlns="http://schemas.microsoft.com/office/infopath/2007/PartnerControls">771822a9-08f4-4b0c-b044-94205102db1e</TermId>
+        </TermInfo>
+      </Terms>
+    </k04f27a462bd4c45a610623ab03d8a6b>
+    <DocumentType xmlns="c44ab56d-57f8-4a14-86db-a39667906be8" xsi:nil="true"/>
+    <Category xmlns="c44ab56d-57f8-4a14-86db-a39667906be8" xsi:nil="true"/>
+    <_Flow_SignoffStatus xmlns="c44ab56d-57f8-4a14-86db-a39667906be8" xsi:nil="true"/>
+    <Department xmlns="c44ab56d-57f8-4a14-86db-a39667906be8" xsi:nil="true"/>
+    <pmCostCentre xmlns="bbb6251c-984c-4fcb-9547-f40f6d5e63ff" xsi:nil="true"/>
+  </documentManagement>
+</p:properties>
+</file>
+
+<file path=customXml/item4.xml><?xml version="1.0" encoding="utf-8"?>
 <ct:contentTypeSchema xmlns:ct="http://schemas.microsoft.com/office/2006/metadata/contentType" xmlns:ma="http://schemas.microsoft.com/office/2006/metadata/properties/metaAttributes" ct:_="" ma:_="" ma:contentTypeName="Document" ma:contentTypeID="0x010100451F1F8C0772B440BA84570C3C4286EA" ma:contentTypeVersion="31" ma:contentTypeDescription="Create a new document." ma:contentTypeScope="" ma:versionID="586313b938565b431b3bf8881ff43974">
   <xsd:schema xmlns:xsd="http://www.w3.org/2001/XMLSchema" xmlns:xs="http://www.w3.org/2001/XMLSchema" xmlns:p="http://schemas.microsoft.com/office/2006/metadata/properties" xmlns:ns2="c44ab56d-57f8-4a14-86db-a39667906be8" xmlns:ns3="bbb6251c-984c-4fcb-9547-f40f6d5e63ff" targetNamespace="http://schemas.microsoft.com/office/2006/metadata/properties" ma:root="true" ma:fieldsID="29d78fc782a36963f5d9f26cde4106d9" ns2:_="" ns3:_="">
     <xsd:import namespace="c44ab56d-57f8-4a14-86db-a39667906be8"/>
@@ -10774,73 +10853,6 @@
 </ct:contentTypeSchema>
 </file>
 
-<file path=customXml/item3.xml><?xml version="1.0" encoding="utf-8"?>
-<p:properties xmlns:p="http://schemas.microsoft.com/office/2006/metadata/properties" xmlns:xsi="http://www.w3.org/2001/XMLSchema-instance" xmlns:pc="http://schemas.microsoft.com/office/infopath/2007/PartnerControls">
-  <documentManagement>
-    <b29dd6ef633047bba64c76c6e215692a xmlns="bbb6251c-984c-4fcb-9547-f40f6d5e63ff">
-      <Terms xmlns="http://schemas.microsoft.com/office/infopath/2007/PartnerControls">
-        <TermInfo xmlns="http://schemas.microsoft.com/office/infopath/2007/PartnerControls">
-          <TermName xmlns="http://schemas.microsoft.com/office/infopath/2007/PartnerControls">Internal</TermName>
-          <TermId xmlns="http://schemas.microsoft.com/office/infopath/2007/PartnerControls">2b22734e-9cea-437f-97a4-653416044446</TermId>
-        </TermInfo>
-      </Terms>
-    </b29dd6ef633047bba64c76c6e215692a>
-    <nb65ac56c571489cbc31094d7b888b19 xmlns="bbb6251c-984c-4fcb-9547-f40f6d5e63ff">
-      <Terms xmlns="http://schemas.microsoft.com/office/infopath/2007/PartnerControls">
-        <TermInfo xmlns="http://schemas.microsoft.com/office/infopath/2007/PartnerControls">
-          <TermName xmlns="http://schemas.microsoft.com/office/infopath/2007/PartnerControls">Pathology</TermName>
-          <TermId xmlns="http://schemas.microsoft.com/office/infopath/2007/PartnerControls">4a117755-78ff-4a2c-8e21-a559b22b64dd</TermId>
-        </TermInfo>
-      </Terms>
-    </nb65ac56c571489cbc31094d7b888b19>
-    <b918a6e12641485a9ca8c2e70b4558c0 xmlns="bbb6251c-984c-4fcb-9547-f40f6d5e63ff">
-      <Terms xmlns="http://schemas.microsoft.com/office/infopath/2007/PartnerControls">
-        <TermInfo xmlns="http://schemas.microsoft.com/office/infopath/2007/PartnerControls">
-          <TermName xmlns="http://schemas.microsoft.com/office/infopath/2007/PartnerControls">Operational</TermName>
-          <TermId xmlns="http://schemas.microsoft.com/office/infopath/2007/PartnerControls">150389d9-0463-4c4a-b800-fb182dbb9bcb</TermId>
-        </TermInfo>
-      </Terms>
-    </b918a6e12641485a9ca8c2e70b4558c0>
-    <i77a2d63ec754e4dbbf13ee1f809aa62 xmlns="bbb6251c-984c-4fcb-9547-f40f6d5e63ff">
-      <Terms xmlns="http://schemas.microsoft.com/office/infopath/2007/PartnerControls">
-        <TermInfo xmlns="http://schemas.microsoft.com/office/infopath/2007/PartnerControls">
-          <TermName xmlns="http://schemas.microsoft.com/office/infopath/2007/PartnerControls">N/A</TermName>
-          <TermId xmlns="http://schemas.microsoft.com/office/infopath/2007/PartnerControls">77aac54e-7746-4232-91ae-96cfc2b44f19</TermId>
-        </TermInfo>
-      </Terms>
-    </i77a2d63ec754e4dbbf13ee1f809aa62>
-    <lcf76f155ced4ddcb4097134ff3c332f xmlns="c44ab56d-57f8-4a14-86db-a39667906be8">
-      <Terms xmlns="http://schemas.microsoft.com/office/infopath/2007/PartnerControls"/>
-    </lcf76f155ced4ddcb4097134ff3c332f>
-    <TaxCatchAll xmlns="bbb6251c-984c-4fcb-9547-f40f6d5e63ff">
-      <Value>5</Value>
-      <Value>4</Value>
-      <Value>3</Value>
-      <Value>2</Value>
-      <Value>1</Value>
-    </TaxCatchAll>
-    <NavigatorClassification xmlns="bbb6251c-984c-4fcb-9547-f40f6d5e63ff">Team Workspace</NavigatorClassification>
-    <k04f27a462bd4c45a610623ab03d8a6b xmlns="bbb6251c-984c-4fcb-9547-f40f6d5e63ff">
-      <Terms xmlns="http://schemas.microsoft.com/office/infopath/2007/PartnerControls">
-        <TermInfo xmlns="http://schemas.microsoft.com/office/infopath/2007/PartnerControls">
-          <TermName xmlns="http://schemas.microsoft.com/office/infopath/2007/PartnerControls">Business Ventures</TermName>
-          <TermId xmlns="http://schemas.microsoft.com/office/infopath/2007/PartnerControls">771822a9-08f4-4b0c-b044-94205102db1e</TermId>
-        </TermInfo>
-      </Terms>
-    </k04f27a462bd4c45a610623ab03d8a6b>
-    <DocumentType xmlns="c44ab56d-57f8-4a14-86db-a39667906be8" xsi:nil="true"/>
-    <Category xmlns="c44ab56d-57f8-4a14-86db-a39667906be8" xsi:nil="true"/>
-    <_Flow_SignoffStatus xmlns="c44ab56d-57f8-4a14-86db-a39667906be8" xsi:nil="true"/>
-    <Department xmlns="c44ab56d-57f8-4a14-86db-a39667906be8" xsi:nil="true"/>
-    <pmCostCentre xmlns="bbb6251c-984c-4fcb-9547-f40f6d5e63ff" xsi:nil="true"/>
-  </documentManagement>
-</p:properties>
-</file>
-
-<file path=customXml/item4.xml><?xml version="1.0" encoding="utf-8"?>
-<b:Sources xmlns:b="http://schemas.openxmlformats.org/officeDocument/2006/bibliography" xmlns="http://schemas.openxmlformats.org/officeDocument/2006/bibliography" SelectedStyle="\APASixthEditionOfficeOnline.xsl" StyleName="APA" Version="6"/>
-</file>
-
 <file path=customXml/itemProps1.xml><?xml version="1.0" encoding="utf-8"?>
 <ds:datastoreItem xmlns:ds="http://schemas.openxmlformats.org/officeDocument/2006/customXml" ds:itemID="{F3ED47F0-B6F1-4E75-AF69-6625EE1E5E4A}">
   <ds:schemaRefs>
@@ -10850,6 +10862,25 @@
 </file>
 
 <file path=customXml/itemProps2.xml><?xml version="1.0" encoding="utf-8"?>
+<ds:datastoreItem xmlns:ds="http://schemas.openxmlformats.org/officeDocument/2006/customXml" ds:itemID="{AC9DBA69-78D1-4E6B-BA0D-500DE7F7EDD9}">
+  <ds:schemaRefs>
+    <ds:schemaRef ds:uri="http://schemas.openxmlformats.org/officeDocument/2006/bibliography"/>
+  </ds:schemaRefs>
+</ds:datastoreItem>
+</file>
+
+<file path=customXml/itemProps3.xml><?xml version="1.0" encoding="utf-8"?>
+<ds:datastoreItem xmlns:ds="http://schemas.openxmlformats.org/officeDocument/2006/customXml" ds:itemID="{21A0BF51-F53C-49F5-B1A1-349D539AB253}">
+  <ds:schemaRefs>
+    <ds:schemaRef ds:uri="http://schemas.microsoft.com/office/2006/metadata/properties"/>
+    <ds:schemaRef ds:uri="http://schemas.microsoft.com/office/infopath/2007/PartnerControls"/>
+    <ds:schemaRef ds:uri="bbb6251c-984c-4fcb-9547-f40f6d5e63ff"/>
+    <ds:schemaRef ds:uri="c44ab56d-57f8-4a14-86db-a39667906be8"/>
+  </ds:schemaRefs>
+</ds:datastoreItem>
+</file>
+
+<file path=customXml/itemProps4.xml><?xml version="1.0" encoding="utf-8"?>
 <ds:datastoreItem xmlns:ds="http://schemas.openxmlformats.org/officeDocument/2006/customXml" ds:itemID="{E48D4A54-4C92-46F5-BF8B-99AC2806A07C}">
   <ds:schemaRefs>
     <ds:schemaRef ds:uri="http://schemas.microsoft.com/office/2006/metadata/contentType"/>
@@ -10866,23 +10897,4 @@
     <ds:schemaRef ds:uri="http://schemas.microsoft.com/internal/obd"/>
   </ds:schemaRefs>
 </ds:datastoreItem>
-</file>
-
-<file path=customXml/itemProps3.xml><?xml version="1.0" encoding="utf-8"?>
-<ds:datastoreItem xmlns:ds="http://schemas.openxmlformats.org/officeDocument/2006/customXml" ds:itemID="{21A0BF51-F53C-49F5-B1A1-349D539AB253}">
-  <ds:schemaRefs>
-    <ds:schemaRef ds:uri="http://schemas.microsoft.com/office/2006/metadata/properties"/>
-    <ds:schemaRef ds:uri="http://schemas.microsoft.com/office/infopath/2007/PartnerControls"/>
-    <ds:schemaRef ds:uri="bbb6251c-984c-4fcb-9547-f40f6d5e63ff"/>
-    <ds:schemaRef ds:uri="c44ab56d-57f8-4a14-86db-a39667906be8"/>
-  </ds:schemaRefs>
-</ds:datastoreItem>
-</file>
-
-<file path=customXml/itemProps4.xml><?xml version="1.0" encoding="utf-8"?>
-<ds:datastoreItem xmlns:ds="http://schemas.openxmlformats.org/officeDocument/2006/customXml" ds:itemID="{AC9DBA69-78D1-4E6B-BA0D-500DE7F7EDD9}">
-  <ds:schemaRefs>
-    <ds:schemaRef ds:uri="http://schemas.openxmlformats.org/officeDocument/2006/bibliography"/>
-  </ds:schemaRefs>
-</ds:datastoreItem>
 </file>
</xml_diff>